<commit_message>
Veranderingen maar weet niet meer wat :)
</commit_message>
<xml_diff>
--- a/Curriculum Vitae.docx
+++ b/Curriculum Vitae.docx
@@ -1,6 +1,6 @@
 
 <file path=word/document.xml><?xml version="1.0" encoding="utf-8"?>
-<w:document xmlns:wpc="http://schemas.microsoft.com/office/word/2010/wordprocessingCanvas" xmlns:cx="http://schemas.microsoft.com/office/drawing/2014/chartex" xmlns:cx1="http://schemas.microsoft.com/office/drawing/2015/9/8/chartex" xmlns:cx2="http://schemas.microsoft.com/office/drawing/2015/10/21/chartex" xmlns:mc="http://schemas.openxmlformats.org/markup-compatibility/2006" xmlns:o="urn:schemas-microsoft-com:office:office" xmlns:r="http://schemas.openxmlformats.org/officeDocument/2006/relationships" xmlns:m="http://schemas.openxmlformats.org/officeDocument/2006/math" xmlns:v="urn:schemas-microsoft-com:vml" xmlns:wp14="http://schemas.microsoft.com/office/word/2010/wordprocessingDrawing" xmlns:wp="http://schemas.openxmlformats.org/drawingml/2006/wordprocessingDrawing" xmlns:w10="urn:schemas-microsoft-com:office:word" xmlns:w="http://schemas.openxmlformats.org/wordprocessingml/2006/main" xmlns:w14="http://schemas.microsoft.com/office/word/2010/wordml" xmlns:w15="http://schemas.microsoft.com/office/word/2012/wordml" xmlns:w16se="http://schemas.microsoft.com/office/word/2015/wordml/symex" xmlns:wpg="http://schemas.microsoft.com/office/word/2010/wordprocessingGroup" xmlns:wpi="http://schemas.microsoft.com/office/word/2010/wordprocessingInk" xmlns:wne="http://schemas.microsoft.com/office/word/2006/wordml" xmlns:wps="http://schemas.microsoft.com/office/word/2010/wordprocessingShape" mc:Ignorable="w14 w15 w16se wp14">
+<w:document xmlns:wpc="http://schemas.microsoft.com/office/word/2010/wordprocessingCanvas" xmlns:cx="http://schemas.microsoft.com/office/drawing/2014/chartex" xmlns:cx1="http://schemas.microsoft.com/office/drawing/2015/9/8/chartex" xmlns:cx2="http://schemas.microsoft.com/office/drawing/2015/10/21/chartex" xmlns:cx3="http://schemas.microsoft.com/office/drawing/2016/5/9/chartex" xmlns:cx4="http://schemas.microsoft.com/office/drawing/2016/5/10/chartex" xmlns:cx5="http://schemas.microsoft.com/office/drawing/2016/5/11/chartex" xmlns:cx6="http://schemas.microsoft.com/office/drawing/2016/5/12/chartex" xmlns:cx7="http://schemas.microsoft.com/office/drawing/2016/5/13/chartex" xmlns:cx8="http://schemas.microsoft.com/office/drawing/2016/5/14/chartex" xmlns:mc="http://schemas.openxmlformats.org/markup-compatibility/2006" xmlns:aink="http://schemas.microsoft.com/office/drawing/2016/ink" xmlns:am3d="http://schemas.microsoft.com/office/drawing/2017/model3d" xmlns:o="urn:schemas-microsoft-com:office:office" xmlns:r="http://schemas.openxmlformats.org/officeDocument/2006/relationships" xmlns:m="http://schemas.openxmlformats.org/officeDocument/2006/math" xmlns:v="urn:schemas-microsoft-com:vml" xmlns:wp14="http://schemas.microsoft.com/office/word/2010/wordprocessingDrawing" xmlns:wp="http://schemas.openxmlformats.org/drawingml/2006/wordprocessingDrawing" xmlns:w10="urn:schemas-microsoft-com:office:word" xmlns:w="http://schemas.openxmlformats.org/wordprocessingml/2006/main" xmlns:w14="http://schemas.microsoft.com/office/word/2010/wordml" xmlns:w15="http://schemas.microsoft.com/office/word/2012/wordml" xmlns:w16cid="http://schemas.microsoft.com/office/word/2016/wordml/cid" xmlns:w16se="http://schemas.microsoft.com/office/word/2015/wordml/symex" xmlns:wpg="http://schemas.microsoft.com/office/word/2010/wordprocessingGroup" xmlns:wpi="http://schemas.microsoft.com/office/word/2010/wordprocessingInk" xmlns:wne="http://schemas.microsoft.com/office/word/2006/wordml" xmlns:wps="http://schemas.microsoft.com/office/word/2010/wordprocessingShape" mc:Ignorable="w14 w15 w16se w16cid wp14">
   <w:body>
     <w:p>
       <w:pPr>
@@ -12,6 +12,7 @@
         <w:rPr>
           <w:sz w:val="40"/>
           <w:szCs w:val="40"/>
+          <w:lang w:val="nl-NL"/>
         </w:rPr>
       </w:pPr>
       <w:r>
@@ -19,6 +20,7 @@
           <w:b/>
           <w:sz w:val="40"/>
           <w:szCs w:val="40"/>
+          <w:lang w:val="nl-NL"/>
         </w:rPr>
         <w:t>Curriculum Vitae</w:t>
       </w:r>
@@ -32,30 +34,33 @@
         <w:rPr>
           <w:sz w:val="24"/>
           <w:szCs w:val="24"/>
-        </w:rPr>
-      </w:pPr>
-    </w:p>
-    <w:p>
-      <w:pPr>
-        <w:tabs>
-          <w:tab w:val="left" w:pos="4590"/>
-        </w:tabs>
-        <w:contextualSpacing/>
-        <w:rPr>
-          <w:sz w:val="24"/>
-          <w:szCs w:val="24"/>
-        </w:rPr>
-      </w:pPr>
-    </w:p>
-    <w:p>
-      <w:pPr>
-        <w:tabs>
-          <w:tab w:val="left" w:pos="4590"/>
-        </w:tabs>
-        <w:contextualSpacing/>
-        <w:rPr>
-          <w:sz w:val="24"/>
-          <w:szCs w:val="24"/>
+          <w:lang w:val="nl-NL"/>
+        </w:rPr>
+      </w:pPr>
+    </w:p>
+    <w:p>
+      <w:pPr>
+        <w:tabs>
+          <w:tab w:val="left" w:pos="4590"/>
+        </w:tabs>
+        <w:contextualSpacing/>
+        <w:rPr>
+          <w:sz w:val="24"/>
+          <w:szCs w:val="24"/>
+          <w:lang w:val="nl-NL"/>
+        </w:rPr>
+      </w:pPr>
+    </w:p>
+    <w:p>
+      <w:pPr>
+        <w:tabs>
+          <w:tab w:val="left" w:pos="4590"/>
+        </w:tabs>
+        <w:contextualSpacing/>
+        <w:rPr>
+          <w:sz w:val="24"/>
+          <w:szCs w:val="24"/>
+          <w:lang w:val="nl-NL"/>
         </w:rPr>
       </w:pPr>
     </w:p>
@@ -68,18 +73,18 @@
           <w:sz w:val="24"/>
           <w:szCs w:val="24"/>
           <w:u w:val="single"/>
-        </w:rPr>
-      </w:pPr>
-      <w:proofErr w:type="spellStart"/>
+          <w:lang w:val="nl-NL"/>
+        </w:rPr>
+      </w:pPr>
       <w:r>
         <w:rPr>
           <w:sz w:val="24"/>
           <w:szCs w:val="24"/>
           <w:u w:val="single"/>
+          <w:lang w:val="nl-NL"/>
         </w:rPr>
         <w:t>Persoonsgegevens</w:t>
       </w:r>
-      <w:proofErr w:type="spellEnd"/>
     </w:p>
     <w:p>
       <w:pPr>
@@ -152,25 +157,7 @@
           <w:szCs w:val="24"/>
           <w:lang w:val="nl-NL"/>
         </w:rPr>
-        <w:t xml:space="preserve">:Martin Luther </w:t>
-      </w:r>
-      <w:proofErr w:type="spellStart"/>
-      <w:r>
-        <w:rPr>
-          <w:sz w:val="24"/>
-          <w:szCs w:val="24"/>
-          <w:lang w:val="nl-NL"/>
-        </w:rPr>
-        <w:t>KingLaan</w:t>
-      </w:r>
-      <w:proofErr w:type="spellEnd"/>
-      <w:r>
-        <w:rPr>
-          <w:sz w:val="24"/>
-          <w:szCs w:val="24"/>
-          <w:lang w:val="nl-NL"/>
-        </w:rPr>
-        <w:t xml:space="preserve"> 3</w:t>
+        <w:t>:Martin Luther KingLaan 3</w:t>
       </w:r>
     </w:p>
     <w:p>
@@ -674,14 +661,59 @@
         <w:tabs>
           <w:tab w:val="left" w:pos="4590"/>
         </w:tabs>
+        <w:rPr>
+          <w:sz w:val="24"/>
+          <w:szCs w:val="24"/>
+          <w:lang w:val="nl-NL"/>
+        </w:rPr>
+      </w:pPr>
+      <w:r>
+        <w:rPr>
+          <w:sz w:val="24"/>
+          <w:szCs w:val="24"/>
+          <w:u w:val="single"/>
+          <w:lang w:val="nl-NL"/>
+        </w:rPr>
+        <w:t>Werkervaring</w:t>
+      </w:r>
+    </w:p>
+    <w:p>
+      <w:pPr>
+        <w:tabs>
+          <w:tab w:val="left" w:pos="4590"/>
+        </w:tabs>
         <w:ind w:left="4594" w:hanging="4594"/>
-        <w:contextualSpacing/>
-        <w:rPr>
-          <w:sz w:val="24"/>
-          <w:szCs w:val="24"/>
-          <w:lang w:val="nl-NL"/>
-        </w:rPr>
-      </w:pPr>
+        <w:rPr>
+          <w:sz w:val="24"/>
+          <w:szCs w:val="24"/>
+          <w:lang w:val="nl-NL"/>
+        </w:rPr>
+      </w:pPr>
+      <w:r>
+        <w:rPr>
+          <w:sz w:val="24"/>
+          <w:szCs w:val="24"/>
+          <w:lang w:val="nl-NL"/>
+        </w:rPr>
+        <w:t xml:space="preserve">2016 – heden </w:t>
+      </w:r>
+      <w:r>
+        <w:rPr>
+          <w:sz w:val="24"/>
+          <w:szCs w:val="24"/>
+          <w:lang w:val="nl-NL"/>
+        </w:rPr>
+        <w:tab/>
+      </w:r>
+      <w:r>
+        <w:rPr>
+          <w:sz w:val="24"/>
+          <w:szCs w:val="24"/>
+          <w:lang w:val="nl-NL"/>
+        </w:rPr>
+        <w:tab/>
+        <w:t>:Medewerker Albert-Heijn te Beverwijk</w:t>
+      </w:r>
     </w:p>
     <w:p>
       <w:pPr>
@@ -689,6 +721,76 @@
           <w:tab w:val="left" w:pos="4590"/>
         </w:tabs>
         <w:ind w:left="4594" w:hanging="4594"/>
+        <w:contextualSpacing/>
+        <w:rPr>
+          <w:sz w:val="24"/>
+          <w:szCs w:val="24"/>
+          <w:lang w:val="nl-NL"/>
+        </w:rPr>
+      </w:pPr>
+      <w:r>
+        <w:rPr>
+          <w:sz w:val="24"/>
+          <w:szCs w:val="24"/>
+          <w:lang w:val="nl-NL"/>
+        </w:rPr>
+        <w:t>2015 – 2015</w:t>
+      </w:r>
+      <w:r>
+        <w:rPr>
+          <w:sz w:val="24"/>
+          <w:szCs w:val="24"/>
+          <w:lang w:val="nl-NL"/>
+        </w:rPr>
+        <w:tab/>
+        <w:t>:Medewerker van der Linde te Beverwijk</w:t>
+      </w:r>
+    </w:p>
+    <w:p>
+      <w:pPr>
+        <w:tabs>
+          <w:tab w:val="left" w:pos="4590"/>
+        </w:tabs>
+        <w:contextualSpacing/>
+        <w:rPr>
+          <w:sz w:val="24"/>
+          <w:szCs w:val="24"/>
+          <w:lang w:val="nl-NL"/>
+        </w:rPr>
+      </w:pPr>
+    </w:p>
+    <w:p>
+      <w:pPr>
+        <w:tabs>
+          <w:tab w:val="left" w:pos="4590"/>
+        </w:tabs>
+        <w:contextualSpacing/>
+        <w:rPr>
+          <w:sz w:val="24"/>
+          <w:szCs w:val="24"/>
+          <w:lang w:val="nl-NL"/>
+        </w:rPr>
+      </w:pPr>
+    </w:p>
+    <w:p>
+      <w:pPr>
+        <w:tabs>
+          <w:tab w:val="left" w:pos="4590"/>
+        </w:tabs>
+        <w:contextualSpacing/>
+        <w:rPr>
+          <w:sz w:val="24"/>
+          <w:szCs w:val="24"/>
+          <w:lang w:val="nl-NL"/>
+        </w:rPr>
+      </w:pPr>
+    </w:p>
+    <w:p>
+      <w:pPr>
+        <w:tabs>
+          <w:tab w:val="left" w:pos="4590"/>
+        </w:tabs>
+        <w:contextualSpacing/>
         <w:rPr>
           <w:sz w:val="24"/>
           <w:szCs w:val="24"/>
@@ -702,120 +804,79 @@
           <w:u w:val="single"/>
           <w:lang w:val="nl-NL"/>
         </w:rPr>
-        <w:t>Werkervaring</w:t>
-      </w:r>
-    </w:p>
-    <w:p>
-      <w:pPr>
-        <w:tabs>
-          <w:tab w:val="left" w:pos="4590"/>
-        </w:tabs>
-        <w:ind w:left="4594" w:hanging="4594"/>
-        <w:rPr>
-          <w:sz w:val="24"/>
-          <w:szCs w:val="24"/>
-          <w:lang w:val="nl-NL"/>
-        </w:rPr>
-      </w:pPr>
-      <w:r>
-        <w:rPr>
-          <w:sz w:val="24"/>
-          <w:szCs w:val="24"/>
-          <w:lang w:val="nl-NL"/>
-        </w:rPr>
-        <w:t xml:space="preserve">2016 – heden </w:t>
-      </w:r>
-      <w:r>
-        <w:rPr>
-          <w:sz w:val="24"/>
-          <w:szCs w:val="24"/>
-          <w:lang w:val="nl-NL"/>
-        </w:rPr>
-        <w:tab/>
-      </w:r>
-      <w:r>
-        <w:rPr>
-          <w:sz w:val="24"/>
-          <w:szCs w:val="24"/>
-          <w:lang w:val="nl-NL"/>
-        </w:rPr>
-        <w:tab/>
-        <w:t>:Medewerker Albert-Heijn te Beverwijk</w:t>
-      </w:r>
-    </w:p>
-    <w:p>
-      <w:pPr>
-        <w:tabs>
-          <w:tab w:val="left" w:pos="4590"/>
-        </w:tabs>
-        <w:ind w:left="4594" w:hanging="4594"/>
-        <w:contextualSpacing/>
-        <w:rPr>
-          <w:sz w:val="24"/>
-          <w:szCs w:val="24"/>
-          <w:lang w:val="nl-NL"/>
-        </w:rPr>
-      </w:pPr>
-      <w:r>
-        <w:rPr>
-          <w:sz w:val="24"/>
-          <w:szCs w:val="24"/>
-          <w:lang w:val="nl-NL"/>
-        </w:rPr>
-        <w:t>2015 – 2015</w:t>
-      </w:r>
-      <w:r>
-        <w:rPr>
-          <w:sz w:val="24"/>
-          <w:szCs w:val="24"/>
-          <w:lang w:val="nl-NL"/>
-        </w:rPr>
-        <w:tab/>
-        <w:t>:Medewerker van der Linde te Beverwijk</w:t>
-      </w:r>
-    </w:p>
-    <w:p>
-      <w:pPr>
-        <w:tabs>
-          <w:tab w:val="left" w:pos="4590"/>
-        </w:tabs>
-        <w:contextualSpacing/>
-        <w:rPr>
-          <w:sz w:val="24"/>
-          <w:szCs w:val="24"/>
-          <w:lang w:val="nl-NL"/>
-        </w:rPr>
-      </w:pPr>
-    </w:p>
-    <w:p>
-      <w:pPr>
-        <w:tabs>
-          <w:tab w:val="left" w:pos="4590"/>
-        </w:tabs>
-        <w:contextualSpacing/>
-        <w:rPr>
-          <w:sz w:val="24"/>
-          <w:szCs w:val="24"/>
-          <w:lang w:val="nl-NL"/>
-        </w:rPr>
-      </w:pPr>
-    </w:p>
-    <w:p>
-      <w:pPr>
-        <w:tabs>
-          <w:tab w:val="left" w:pos="4590"/>
-        </w:tabs>
-        <w:contextualSpacing/>
-        <w:rPr>
-          <w:sz w:val="24"/>
-          <w:szCs w:val="24"/>
-          <w:lang w:val="nl-NL"/>
-        </w:rPr>
-      </w:pPr>
-    </w:p>
-    <w:p>
-      <w:pPr>
-        <w:tabs>
+        <w:t>Hobby’s</w:t>
+      </w:r>
+    </w:p>
+    <w:p>
+      <w:pPr>
+        <w:tabs>
+          <w:tab w:val="left" w:pos="4590"/>
+        </w:tabs>
+        <w:contextualSpacing/>
+        <w:rPr>
+          <w:sz w:val="24"/>
+          <w:szCs w:val="24"/>
+          <w:lang w:val="nl-NL"/>
+        </w:rPr>
+      </w:pPr>
+      <w:r>
+        <w:rPr>
+          <w:sz w:val="24"/>
+          <w:szCs w:val="24"/>
+          <w:lang w:val="nl-NL"/>
+        </w:rPr>
+        <w:tab/>
+        <w:t>:Computeren (programmeren, muziek)</w:t>
+      </w:r>
+    </w:p>
+    <w:p>
+      <w:pPr>
+        <w:tabs>
+          <w:tab w:val="left" w:pos="4590"/>
+        </w:tabs>
+        <w:contextualSpacing/>
+        <w:rPr>
+          <w:sz w:val="24"/>
+          <w:szCs w:val="24"/>
+          <w:lang w:val="nl-NL"/>
+        </w:rPr>
+      </w:pPr>
+      <w:r>
+        <w:rPr>
+          <w:sz w:val="24"/>
+          <w:szCs w:val="24"/>
+          <w:lang w:val="nl-NL"/>
+        </w:rPr>
+        <w:tab/>
+        <w:t>:Gitaar spelen</w:t>
+      </w:r>
+    </w:p>
+    <w:p>
+      <w:pPr>
+        <w:tabs>
+          <w:tab w:val="center" w:pos="4500"/>
+          <w:tab w:val="left" w:pos="4590"/>
+        </w:tabs>
+        <w:contextualSpacing/>
+        <w:rPr>
+          <w:sz w:val="24"/>
+          <w:szCs w:val="24"/>
+          <w:lang w:val="nl-NL"/>
+        </w:rPr>
+      </w:pPr>
+      <w:r>
+        <w:rPr>
+          <w:sz w:val="24"/>
+          <w:szCs w:val="24"/>
+          <w:lang w:val="nl-NL"/>
+        </w:rPr>
+        <w:t xml:space="preserve"> </w:t>
+      </w:r>
+    </w:p>
+    <w:p>
+      <w:pPr>
+        <w:tabs>
+          <w:tab w:val="center" w:pos="4500"/>
           <w:tab w:val="left" w:pos="4590"/>
         </w:tabs>
         <w:contextualSpacing/>
@@ -832,76 +893,33 @@
           <w:u w:val="single"/>
           <w:lang w:val="nl-NL"/>
         </w:rPr>
-        <w:t>Hobby’s</w:t>
-      </w:r>
-    </w:p>
-    <w:p>
-      <w:pPr>
-        <w:tabs>
-          <w:tab w:val="left" w:pos="4590"/>
-        </w:tabs>
-        <w:contextualSpacing/>
-        <w:rPr>
-          <w:sz w:val="24"/>
-          <w:szCs w:val="24"/>
-          <w:lang w:val="nl-NL"/>
-        </w:rPr>
-      </w:pPr>
-      <w:r>
-        <w:rPr>
-          <w:sz w:val="24"/>
-          <w:szCs w:val="24"/>
-          <w:lang w:val="nl-NL"/>
-        </w:rPr>
-        <w:tab/>
-        <w:t>:Computeren (programmeren, muziek)</w:t>
-      </w:r>
-    </w:p>
-    <w:p>
-      <w:pPr>
-        <w:tabs>
-          <w:tab w:val="left" w:pos="4590"/>
-        </w:tabs>
-        <w:contextualSpacing/>
-        <w:rPr>
-          <w:sz w:val="24"/>
-          <w:szCs w:val="24"/>
-          <w:lang w:val="nl-NL"/>
-        </w:rPr>
-      </w:pPr>
-      <w:r>
-        <w:rPr>
-          <w:sz w:val="24"/>
-          <w:szCs w:val="24"/>
-          <w:lang w:val="nl-NL"/>
-        </w:rPr>
-        <w:tab/>
-        <w:t>:Gitaar spelen</w:t>
+        <w:t>Stage’s</w:t>
+      </w:r>
+    </w:p>
+    <w:p>
+      <w:pPr>
+        <w:tabs>
+          <w:tab w:val="center" w:pos="4500"/>
+          <w:tab w:val="left" w:pos="4590"/>
+        </w:tabs>
+        <w:ind w:left="4590"/>
+        <w:contextualSpacing/>
+        <w:rPr>
+          <w:sz w:val="24"/>
+          <w:szCs w:val="24"/>
+          <w:lang w:val="nl-NL"/>
+        </w:rPr>
+      </w:pPr>
+      <w:r>
+        <w:rPr>
+          <w:sz w:val="24"/>
+          <w:szCs w:val="24"/>
+          <w:lang w:val="nl-NL"/>
+        </w:rPr>
+        <w:t>:Pipeline Software te Castelló de la plana  (Spanje)</w:t>
       </w:r>
       <w:bookmarkStart w:id="0" w:name="_GoBack"/>
       <w:bookmarkEnd w:id="0"/>
-    </w:p>
-    <w:p>
-      <w:pPr>
-        <w:tabs>
-          <w:tab w:val="center" w:pos="4500"/>
-          <w:tab w:val="left" w:pos="4590"/>
-        </w:tabs>
-        <w:contextualSpacing/>
-        <w:rPr>
-          <w:sz w:val="24"/>
-          <w:szCs w:val="24"/>
-          <w:lang w:val="nl-NL"/>
-        </w:rPr>
-      </w:pPr>
-      <w:r>
-        <w:rPr>
-          <w:sz w:val="24"/>
-          <w:szCs w:val="24"/>
-          <w:lang w:val="nl-NL"/>
-        </w:rPr>
-        <w:t xml:space="preserve"> </w:t>
-      </w:r>
     </w:p>
     <w:sectPr>
       <w:pgSz w:w="12240" w:h="15840"/>
@@ -914,7 +932,7 @@
 </file>
 
 <file path=word/styles.xml><?xml version="1.0" encoding="utf-8"?>
-<w:styles xmlns:mc="http://schemas.openxmlformats.org/markup-compatibility/2006" xmlns:r="http://schemas.openxmlformats.org/officeDocument/2006/relationships" xmlns:w="http://schemas.openxmlformats.org/wordprocessingml/2006/main" xmlns:w14="http://schemas.microsoft.com/office/word/2010/wordml" xmlns:w15="http://schemas.microsoft.com/office/word/2012/wordml" xmlns:w16se="http://schemas.microsoft.com/office/word/2015/wordml/symex" mc:Ignorable="w14 w15 w16se">
+<w:styles xmlns:mc="http://schemas.openxmlformats.org/markup-compatibility/2006" xmlns:r="http://schemas.openxmlformats.org/officeDocument/2006/relationships" xmlns:w="http://schemas.openxmlformats.org/wordprocessingml/2006/main" xmlns:w14="http://schemas.microsoft.com/office/word/2010/wordml" xmlns:w15="http://schemas.microsoft.com/office/word/2012/wordml" xmlns:w16cid="http://schemas.microsoft.com/office/word/2016/wordml/cid" xmlns:w16se="http://schemas.microsoft.com/office/word/2015/wordml/symex" mc:Ignorable="w14 w15 w16se w16cid">
   <w:docDefaults>
     <w:rPrDefault>
       <w:rPr>
@@ -930,7 +948,7 @@
       </w:pPr>
     </w:pPrDefault>
   </w:docDefaults>
-  <w:latentStyles w:defLockedState="0" w:defUIPriority="99" w:defSemiHidden="0" w:defUnhideWhenUsed="0" w:defQFormat="0" w:count="372">
+  <w:latentStyles w:defLockedState="0" w:defUIPriority="99" w:defSemiHidden="0" w:defUnhideWhenUsed="0" w:defQFormat="0" w:count="375">
     <w:lsdException w:name="Normal" w:uiPriority="0" w:qFormat="1"/>
     <w:lsdException w:name="heading 1" w:uiPriority="9" w:qFormat="1"/>
     <w:lsdException w:name="heading 2" w:semiHidden="1" w:uiPriority="9" w:unhideWhenUsed="1" w:qFormat="1"/>
@@ -1036,7 +1054,6 @@
     <w:lsdException w:name="HTML Sample" w:semiHidden="1" w:unhideWhenUsed="1"/>
     <w:lsdException w:name="HTML Typewriter" w:semiHidden="1" w:unhideWhenUsed="1"/>
     <w:lsdException w:name="HTML Variable" w:semiHidden="1" w:unhideWhenUsed="1"/>
-    <w:lsdException w:name="Normal Table" w:semiHidden="1" w:unhideWhenUsed="1"/>
     <w:lsdException w:name="annotation subject" w:semiHidden="1" w:unhideWhenUsed="1"/>
     <w:lsdException w:name="No List" w:semiHidden="1" w:unhideWhenUsed="1"/>
     <w:lsdException w:name="Outline List 1" w:semiHidden="1" w:unhideWhenUsed="1"/>
@@ -1081,7 +1098,6 @@
     <w:lsdException w:name="Table Professional" w:semiHidden="1" w:unhideWhenUsed="1"/>
     <w:lsdException w:name="Table Subtle 1" w:semiHidden="1" w:unhideWhenUsed="1"/>
     <w:lsdException w:name="Table Subtle 2" w:semiHidden="1" w:unhideWhenUsed="1"/>
-    <w:lsdException w:name="Table Web 1" w:semiHidden="1" w:unhideWhenUsed="1"/>
     <w:lsdException w:name="Table Web 2" w:semiHidden="1" w:unhideWhenUsed="1"/>
     <w:lsdException w:name="Table Web 3" w:semiHidden="1" w:unhideWhenUsed="1"/>
     <w:lsdException w:name="Balloon Text" w:semiHidden="1" w:unhideWhenUsed="1"/>
@@ -1303,18 +1319,21 @@
     <w:lsdException w:name="List Table 6 Colorful Accent 6" w:uiPriority="51"/>
     <w:lsdException w:name="List Table 7 Colorful Accent 6" w:uiPriority="52"/>
     <w:lsdException w:name="Mention" w:semiHidden="1" w:unhideWhenUsed="1"/>
+    <w:lsdException w:name="Smart Hyperlink" w:semiHidden="1" w:unhideWhenUsed="1"/>
+    <w:lsdException w:name="Hashtag" w:semiHidden="1" w:unhideWhenUsed="1"/>
+    <w:lsdException w:name="Unresolved Mention" w:semiHidden="1" w:unhideWhenUsed="1"/>
   </w:latentStyles>
-  <w:style w:type="paragraph" w:default="1" w:styleId="Standaard">
+  <w:style w:type="paragraph" w:default="1" w:styleId="Normal">
     <w:name w:val="Normal"/>
     <w:qFormat/>
   </w:style>
-  <w:style w:type="character" w:default="1" w:styleId="Standaardalinea-lettertype">
+  <w:style w:type="character" w:default="1" w:styleId="DefaultParagraphFont">
     <w:name w:val="Default Paragraph Font"/>
     <w:uiPriority w:val="1"/>
     <w:semiHidden/>
     <w:unhideWhenUsed/>
   </w:style>
-  <w:style w:type="table" w:default="1" w:styleId="Standaardtabel">
+  <w:style w:type="table" w:default="1" w:styleId="TableNormal">
     <w:name w:val="Normal Table"/>
     <w:uiPriority w:val="99"/>
     <w:semiHidden/>
@@ -1329,7 +1348,7 @@
       </w:tblCellMar>
     </w:tblPr>
   </w:style>
-  <w:style w:type="numbering" w:default="1" w:styleId="Geenlijst">
+  <w:style w:type="numbering" w:default="1" w:styleId="NoList">
     <w:name w:val="No List"/>
     <w:uiPriority w:val="99"/>
     <w:semiHidden/>

</xml_diff>